<commit_message>
Removed unused code And changed version compatibility
</commit_message>
<xml_diff>
--- a/documentation/Sezzle Test Cases.docx
+++ b/documentation/Sezzle Test Cases.docx
@@ -79,7 +79,33 @@
           <w:sz w:val="24"/>
           <w:szCs w:val="24"/>
         </w:rPr>
-        <w:t>18.1.0</w:t>
+        <w:t>1</w:t>
+      </w:r>
+      <w:r>
+        <w:rPr>
+          <w:rFonts w:ascii="Cambria" w:eastAsia="Cambria" w:hAnsi="Cambria" w:cs="Cambria"/>
+          <w:b/>
+          <w:bCs/>
+          <w:i/>
+          <w:iCs/>
+          <w:sz w:val="24"/>
+          <w:szCs w:val="24"/>
+        </w:rPr>
+        <w:t>9</w:t>
+      </w:r>
+      <w:bookmarkStart w:id="0" w:name="_GoBack"/>
+      <w:bookmarkEnd w:id="0"/>
+      <w:r>
+        <w:rPr>
+          <w:rFonts w:ascii="Cambria" w:eastAsia="Cambria" w:hAnsi="Cambria" w:cs="Cambria"/>
+          <w:b/>
+          <w:bCs/>
+          <w:i/>
+          <w:iCs/>
+          <w:sz w:val="24"/>
+          <w:szCs w:val="24"/>
+        </w:rPr>
+        <w:t>.1.0</w:t>
       </w:r>
     </w:p>
     <w:p>
@@ -185,8 +211,8 @@
           <w:szCs w:val="36"/>
         </w:rPr>
       </w:pPr>
-      <w:bookmarkStart w:id="0" w:name="_znysh7"/>
-      <w:bookmarkEnd w:id="0"/>
+      <w:bookmarkStart w:id="1" w:name="_znysh7"/>
+      <w:bookmarkEnd w:id="1"/>
     </w:p>
     <w:p>
       <w:pPr>
@@ -1381,7 +1407,6 @@
           <w:u w:color="24292E"/>
         </w:rPr>
       </w:pPr>
-      <w:bookmarkStart w:id="1" w:name="_GoBack"/>
       <w:r>
         <w:rPr>
           <w:rFonts w:ascii="Segoe UI" w:eastAsia="Segoe UI" w:hAnsi="Segoe UI" w:cs="Segoe UI"/>
@@ -1429,7 +1454,6 @@
           </wp:inline>
         </w:drawing>
       </w:r>
-      <w:bookmarkEnd w:id="1"/>
     </w:p>
     <w:p>
       <w:pPr>
@@ -4465,6 +4489,32 @@
       <w:u w:val="single"/>
     </w:rPr>
   </w:style>
+  <w:style w:type="paragraph" w:styleId="BalloonText">
+    <w:name w:val="Balloon Text"/>
+    <w:basedOn w:val="Normal"/>
+    <w:link w:val="BalloonTextChar"/>
+    <w:uiPriority w:val="99"/>
+    <w:semiHidden/>
+    <w:unhideWhenUsed/>
+    <w:rsid w:val="007D6710"/>
+    <w:rPr>
+      <w:sz w:val="18"/>
+      <w:szCs w:val="18"/>
+    </w:rPr>
+  </w:style>
+  <w:style w:type="character" w:customStyle="1" w:styleId="BalloonTextChar">
+    <w:name w:val="Balloon Text Char"/>
+    <w:basedOn w:val="DefaultParagraphFont"/>
+    <w:link w:val="BalloonText"/>
+    <w:uiPriority w:val="99"/>
+    <w:semiHidden/>
+    <w:rsid w:val="007D6710"/>
+    <w:rPr>
+      <w:sz w:val="18"/>
+      <w:szCs w:val="18"/>
+      <w:lang w:val="en-US"/>
+    </w:rPr>
+  </w:style>
 </w:styles>
 </file>
 
@@ -5576,7 +5626,7 @@
 </file>
 
 <file path=customXml/itemProps1.xml><?xml version="1.0" encoding="utf-8"?>
-<ds:datastoreItem xmlns:ds="http://schemas.openxmlformats.org/officeDocument/2006/customXml" ds:itemID="{98A2223D-E2AA-9944-B024-000CC63059D2}">
+<ds:datastoreItem xmlns:ds="http://schemas.openxmlformats.org/officeDocument/2006/customXml" ds:itemID="{5DFFB7A4-3B0D-D344-967A-5857BE7DAF6E}">
   <ds:schemaRefs>
     <ds:schemaRef ds:uri="http://schemas.openxmlformats.org/officeDocument/2006/bibliography"/>
   </ds:schemaRefs>

</xml_diff>